<commit_message>
added feedback to the marketing campaign document
</commit_message>
<xml_diff>
--- a/Sprint 2/Marketing_Camp/Marketing Campaign.docx
+++ b/Sprint 2/Marketing_Camp/Marketing Campaign.docx
@@ -75,23 +75,7 @@
           <w:sz w:val="32"/>
           <w:szCs w:val="32"/>
         </w:rPr>
-        <w:t xml:space="preserve">The video will be shared on different social media platforms like Instagram and </w:t>
-      </w:r>
-      <w:proofErr w:type="spellStart"/>
-      <w:r>
-        <w:rPr>
-          <w:sz w:val="32"/>
-          <w:szCs w:val="32"/>
-        </w:rPr>
-        <w:t>tiktok</w:t>
-      </w:r>
-      <w:proofErr w:type="spellEnd"/>
-      <w:r>
-        <w:rPr>
-          <w:sz w:val="32"/>
-          <w:szCs w:val="32"/>
-        </w:rPr>
-        <w:t>.</w:t>
+        <w:t>The video will be shared on different social media platforms like Instagram and tiktok.</w:t>
       </w:r>
     </w:p>
     <w:p>
@@ -235,43 +219,7 @@
           <w:lang w:val="nl-BE"/>
         </w:rPr>
         <w:lastRenderedPageBreak/>
-        <w:t xml:space="preserve">De video wordt gedeeld op verschillende </w:t>
-      </w:r>
-      <w:proofErr w:type="spellStart"/>
-      <w:r>
-        <w:rPr>
-          <w:sz w:val="32"/>
-          <w:szCs w:val="32"/>
-          <w:lang w:val="nl-BE"/>
-        </w:rPr>
-        <w:t>social</w:t>
-      </w:r>
-      <w:proofErr w:type="spellEnd"/>
-      <w:r>
-        <w:rPr>
-          <w:sz w:val="32"/>
-          <w:szCs w:val="32"/>
-          <w:lang w:val="nl-BE"/>
-        </w:rPr>
-        <w:t xml:space="preserve"> media platforms zoals Instagram en </w:t>
-      </w:r>
-      <w:proofErr w:type="spellStart"/>
-      <w:r>
-        <w:rPr>
-          <w:sz w:val="32"/>
-          <w:szCs w:val="32"/>
-          <w:lang w:val="nl-BE"/>
-        </w:rPr>
-        <w:t>tiktok</w:t>
-      </w:r>
-      <w:proofErr w:type="spellEnd"/>
-      <w:r>
-        <w:rPr>
-          <w:sz w:val="32"/>
-          <w:szCs w:val="32"/>
-          <w:lang w:val="nl-BE"/>
-        </w:rPr>
-        <w:t>.</w:t>
+        <w:t>De video wordt gedeeld op verschillende social media platforms zoals Instagram en tiktok.</w:t>
       </w:r>
     </w:p>
     <w:p>
@@ -323,6 +271,32 @@
           <w:lang w:val="nl-BE"/>
         </w:rPr>
         <w:t>Ten slotte zal de video gemakkelijk deelbaar zijn en mensen aanmoedigen om de video te delen met vrienden en familie om te helpen het woord over de wedstrijd te verspreiden.</w:t>
+      </w:r>
+    </w:p>
+    <w:p>
+      <w:pPr>
+        <w:rPr>
+          <w:sz w:val="32"/>
+          <w:szCs w:val="32"/>
+          <w:lang w:val="nl-BE"/>
+        </w:rPr>
+      </w:pPr>
+    </w:p>
+    <w:p>
+      <w:pPr>
+        <w:rPr>
+          <w:sz w:val="32"/>
+          <w:szCs w:val="32"/>
+          <w:lang w:val="nl-BE"/>
+        </w:rPr>
+      </w:pPr>
+      <w:r>
+        <w:rPr>
+          <w:sz w:val="32"/>
+          <w:szCs w:val="32"/>
+          <w:lang w:val="nl-BE"/>
+        </w:rPr>
+        <w:t>Filmpje moet niet te serieus(corporate zijn). Laat het speels zijn, gebruik pratende standbeelden etc.</w:t>
       </w:r>
     </w:p>
     <w:sectPr>

</xml_diff>